<commit_message>
update gmp install script
</commit_message>
<xml_diff>
--- a/csp/c28x_syscfg/f28377s_demo/How to create a project with GMP in CCS.docx
+++ b/csp/c28x_syscfg/f28377s_demo/How to create a project with GMP in CCS.docx
@@ -3,11 +3,87 @@
 <w:document xmlns:wpc="http://schemas.microsoft.com/office/word/2010/wordprocessingCanvas" xmlns:cx="http://schemas.microsoft.com/office/drawing/2014/chartex" xmlns:cx1="http://schemas.microsoft.com/office/drawing/2015/9/8/chartex" xmlns:cx2="http://schemas.microsoft.com/office/drawing/2015/10/21/chartex" xmlns:cx3="http://schemas.microsoft.com/office/drawing/2016/5/9/chartex" xmlns:cx4="http://schemas.microsoft.com/office/drawing/2016/5/10/chartex" xmlns:cx5="http://schemas.microsoft.com/office/drawing/2016/5/11/chartex" xmlns:cx6="http://schemas.microsoft.com/office/drawing/2016/5/12/chartex" xmlns:cx7="http://schemas.microsoft.com/office/drawing/2016/5/13/chartex" xmlns:cx8="http://schemas.microsoft.com/office/drawing/2016/5/14/chartex" xmlns:mc="http://schemas.openxmlformats.org/markup-compatibility/2006" xmlns:aink="http://schemas.microsoft.com/office/drawing/2016/ink" xmlns:am3d="http://schemas.microsoft.com/office/drawing/2017/model3d" xmlns:o="urn:schemas-microsoft-com:office:office" xmlns:oel="http://schemas.microsoft.com/office/2019/extlst" xmlns:r="http://schemas.openxmlformats.org/officeDocument/2006/relationships" xmlns:m="http://schemas.openxmlformats.org/officeDocument/2006/math" xmlns:v="urn:schemas-microsoft-com:vml" xmlns:wp14="http://schemas.microsoft.com/office/word/2010/wordprocessingDrawing" xmlns:wp="http://schemas.openxmlformats.org/drawingml/2006/wordprocessingDrawing" xmlns:w10="urn:schemas-microsoft-com:office:word" xmlns:w="http://schemas.openxmlformats.org/wordprocessingml/2006/main" xmlns:w14="http://schemas.microsoft.com/office/word/2010/wordml" xmlns:w15="http://schemas.microsoft.com/office/word/2012/wordml" xmlns:w16cex="http://schemas.microsoft.com/office/word/2018/wordml/cex" xmlns:w16cid="http://schemas.microsoft.com/office/word/2016/wordml/cid" xmlns:w16="http://schemas.microsoft.com/office/word/2018/wordml" xmlns:w16du="http://schemas.microsoft.com/office/word/2023/wordml/word16du" xmlns:w16sdtdh="http://schemas.microsoft.com/office/word/2020/wordml/sdtdatahash" xmlns:w16sdtfl="http://schemas.microsoft.com/office/word/2024/wordml/sdtformatlock" xmlns:w16se="http://schemas.microsoft.com/office/word/2015/wordml/symex" xmlns:wpg="http://schemas.microsoft.com/office/word/2010/wordprocessingGroup" xmlns:wpi="http://schemas.microsoft.com/office/word/2010/wordprocessingInk" xmlns:wne="http://schemas.microsoft.com/office/word/2006/wordml" xmlns:wps="http://schemas.microsoft.com/office/word/2010/wordprocessingShape" mc:Ignorable="w14 w15 w16se w16cid w16 w16cex w16sdtdh w16sdtfl w16du wp14">
   <w:body>
     <w:p>
+      <w:r>
+        <w:rPr>
+          <w:rFonts w:hint="eastAsia"/>
+        </w:rPr>
+        <w:t>使用此功能需要正确安装GMP的产品功能。可以在</w:t>
+      </w:r>
+      <w:proofErr w:type="spellStart"/>
+      <w:r>
+        <w:rPr>
+          <w:rFonts w:hint="eastAsia"/>
+        </w:rPr>
+        <w:t>gmp_pro</w:t>
+      </w:r>
+      <w:proofErr w:type="spellEnd"/>
+      <w:r>
+        <w:rPr>
+          <w:rFonts w:hint="eastAsia"/>
+        </w:rPr>
+        <w:t>\tools\</w:t>
+      </w:r>
+      <w:proofErr w:type="spellStart"/>
+      <w:r>
+        <w:rPr>
+          <w:rFonts w:hint="eastAsia"/>
+        </w:rPr>
+        <w:t>facilities_generator</w:t>
+      </w:r>
+      <w:proofErr w:type="spellEnd"/>
+      <w:r>
+        <w:rPr>
+          <w:rFonts w:hint="eastAsia"/>
+        </w:rPr>
+        <w:t xml:space="preserve"> 目录中找到</w:t>
+      </w:r>
+      <w:r>
+        <w:rPr>
+          <w:rFonts w:hint="eastAsia"/>
+        </w:rPr>
+        <w:t>facilities_data_generator.py</w:t>
+      </w:r>
+      <w:r>
+        <w:rPr>
+          <w:rFonts w:hint="eastAsia"/>
+        </w:rPr>
+        <w:t>脚本文件，这个文件将会正确安装GMP的产品功能。</w:t>
+      </w:r>
+    </w:p>
+    <w:p>
+      <w:r>
+        <w:rPr>
+          <w:rFonts w:hint="eastAsia"/>
+        </w:rPr>
+        <w:t>在需要卸载此产品时，可以使用</w:t>
+      </w:r>
+      <w:r>
+        <w:rPr>
+          <w:rFonts w:hint="eastAsia"/>
+        </w:rPr>
+        <w:t>clear_all_facilities_data.bat</w:t>
+      </w:r>
+      <w:r>
+        <w:rPr>
+          <w:rFonts w:hint="eastAsia"/>
+        </w:rPr>
+        <w:t>脚本删除所有的缓存文件。</w:t>
+      </w:r>
+    </w:p>
+    <w:p/>
+    <w:p>
       <w:pPr>
         <w:rPr>
           <w:rFonts w:hint="eastAsia"/>
         </w:rPr>
       </w:pPr>
+    </w:p>
+    <w:p>
+      <w:pPr>
+        <w:rPr>
+          <w:rFonts w:hint="eastAsia"/>
+        </w:rPr>
+      </w:pPr>
       <w:r>
         <w:rPr>
           <w:rFonts w:hint="eastAsia"/>
@@ -20,6 +96,7 @@
         <w:rPr>
           <w:noProof/>
         </w:rPr>
+        <w:lastRenderedPageBreak/>
         <w:drawing>
           <wp:inline distT="0" distB="0" distL="0" distR="0" wp14:anchorId="10F234F0" wp14:editId="75A4E548">
             <wp:extent cx="5274310" cy="6840220"/>
@@ -63,7 +140,21 @@
         <w:rPr>
           <w:rFonts w:hint="eastAsia"/>
         </w:rPr>
-        <w:t>接下来，打开SysConfig，选择同样的器件，并开始。</w:t>
+        <w:t>接下来，打开</w:t>
+      </w:r>
+      <w:proofErr w:type="spellStart"/>
+      <w:r>
+        <w:rPr>
+          <w:rFonts w:hint="eastAsia"/>
+        </w:rPr>
+        <w:t>SysConfig</w:t>
+      </w:r>
+      <w:proofErr w:type="spellEnd"/>
+      <w:r>
+        <w:rPr>
+          <w:rFonts w:hint="eastAsia"/>
+        </w:rPr>
+        <w:t>，选择同样的器件，并开始。</w:t>
       </w:r>
     </w:p>
     <w:p>
@@ -117,7 +208,21 @@
         <w:rPr>
           <w:rFonts w:hint="eastAsia"/>
         </w:rPr>
-        <w:t>开始后，选择保存，将sysconfig文件保存在工程目录下。</w:t>
+        <w:t>开始后，选择保存，将</w:t>
+      </w:r>
+      <w:proofErr w:type="spellStart"/>
+      <w:r>
+        <w:rPr>
+          <w:rFonts w:hint="eastAsia"/>
+        </w:rPr>
+        <w:t>sysconfig</w:t>
+      </w:r>
+      <w:proofErr w:type="spellEnd"/>
+      <w:r>
+        <w:rPr>
+          <w:rFonts w:hint="eastAsia"/>
+        </w:rPr>
+        <w:t>文件保存在工程目录下。</w:t>
       </w:r>
     </w:p>
     <w:p>
@@ -164,7 +269,35 @@
         <w:rPr>
           <w:rFonts w:hint="eastAsia"/>
         </w:rPr>
-        <w:t>接下来CCS会询问是否启用Sysconfig功能，选择确定以启用SysConfig功能。</w:t>
+        <w:t>接下来CCS会询问是否启用</w:t>
+      </w:r>
+      <w:proofErr w:type="spellStart"/>
+      <w:r>
+        <w:rPr>
+          <w:rFonts w:hint="eastAsia"/>
+        </w:rPr>
+        <w:t>Sysconfig</w:t>
+      </w:r>
+      <w:proofErr w:type="spellEnd"/>
+      <w:r>
+        <w:rPr>
+          <w:rFonts w:hint="eastAsia"/>
+        </w:rPr>
+        <w:t>功能，选择确定以启用</w:t>
+      </w:r>
+      <w:proofErr w:type="spellStart"/>
+      <w:r>
+        <w:rPr>
+          <w:rFonts w:hint="eastAsia"/>
+        </w:rPr>
+        <w:t>SysConfig</w:t>
+      </w:r>
+      <w:proofErr w:type="spellEnd"/>
+      <w:r>
+        <w:rPr>
+          <w:rFonts w:hint="eastAsia"/>
+        </w:rPr>
+        <w:t>功能。</w:t>
       </w:r>
     </w:p>
     <w:p/>
@@ -227,7 +360,21 @@
         <w:rPr>
           <w:rFonts w:hint="eastAsia"/>
         </w:rPr>
-        <w:t>接下来添加SysConfig的合适版本和C2000Ware的合适版本。</w:t>
+        <w:t>接下来添加</w:t>
+      </w:r>
+      <w:proofErr w:type="spellStart"/>
+      <w:r>
+        <w:rPr>
+          <w:rFonts w:hint="eastAsia"/>
+        </w:rPr>
+        <w:t>SysConfig</w:t>
+      </w:r>
+      <w:proofErr w:type="spellEnd"/>
+      <w:r>
+        <w:rPr>
+          <w:rFonts w:hint="eastAsia"/>
+        </w:rPr>
+        <w:t>的合适版本和C2000Ware的合适版本。</w:t>
       </w:r>
     </w:p>
     <w:p>
@@ -275,7 +422,21 @@
         <w:rPr>
           <w:rFonts w:hint="eastAsia"/>
         </w:rPr>
-        <w:t>在CCS中启动Sysconfig界面，然后启动如下几个功能：</w:t>
+        <w:t>在CCS中启动</w:t>
+      </w:r>
+      <w:proofErr w:type="spellStart"/>
+      <w:r>
+        <w:rPr>
+          <w:rFonts w:hint="eastAsia"/>
+        </w:rPr>
+        <w:t>Sysconfig</w:t>
+      </w:r>
+      <w:proofErr w:type="spellEnd"/>
+      <w:r>
+        <w:rPr>
+          <w:rFonts w:hint="eastAsia"/>
+        </w:rPr>
+        <w:t>界面，然后启动如下几个功能：</w:t>
       </w:r>
     </w:p>
     <w:p>
@@ -526,7 +687,21 @@
         <w:rPr>
           <w:rFonts w:hint="eastAsia"/>
         </w:rPr>
-        <w:t>添加好之后由于CCS自己的Bug会错误清除掉CCS对于Sysconfig的设置，所以需要通过下面的设置恢复这些配置。</w:t>
+        <w:t>添加好之后由于CCS自己的Bug会错误清除掉CCS对于</w:t>
+      </w:r>
+      <w:proofErr w:type="spellStart"/>
+      <w:r>
+        <w:rPr>
+          <w:rFonts w:hint="eastAsia"/>
+        </w:rPr>
+        <w:t>Sysconfig</w:t>
+      </w:r>
+      <w:proofErr w:type="spellEnd"/>
+      <w:r>
+        <w:rPr>
+          <w:rFonts w:hint="eastAsia"/>
+        </w:rPr>
+        <w:t>的设置，所以需要通过下面的设置恢复这些配置。</w:t>
       </w:r>
     </w:p>
     <w:p>
@@ -545,7 +720,49 @@
         <w:rPr>
           <w:rFonts w:hint="eastAsia"/>
         </w:rPr>
-        <w:t>Exception occurred calling scripting.addModule(): No such resource: /ti/driverlib/Board.syscfg.js</w:t>
+        <w:t xml:space="preserve">Exception occurred calling </w:t>
+      </w:r>
+      <w:proofErr w:type="spellStart"/>
+      <w:r>
+        <w:rPr>
+          <w:rFonts w:hint="eastAsia"/>
+        </w:rPr>
+        <w:t>scripting.addModule</w:t>
+      </w:r>
+      <w:proofErr w:type="spellEnd"/>
+      <w:r>
+        <w:rPr>
+          <w:rFonts w:hint="eastAsia"/>
+        </w:rPr>
+        <w:t>(): No such resource: /</w:t>
+      </w:r>
+      <w:proofErr w:type="spellStart"/>
+      <w:r>
+        <w:rPr>
+          <w:rFonts w:hint="eastAsia"/>
+        </w:rPr>
+        <w:t>ti</w:t>
+      </w:r>
+      <w:proofErr w:type="spellEnd"/>
+      <w:r>
+        <w:rPr>
+          <w:rFonts w:hint="eastAsia"/>
+        </w:rPr>
+        <w:t>/</w:t>
+      </w:r>
+      <w:proofErr w:type="spellStart"/>
+      <w:r>
+        <w:rPr>
+          <w:rFonts w:hint="eastAsia"/>
+        </w:rPr>
+        <w:t>driverlib</w:t>
+      </w:r>
+      <w:proofErr w:type="spellEnd"/>
+      <w:r>
+        <w:rPr>
+          <w:rFonts w:hint="eastAsia"/>
+        </w:rPr>
+        <w:t>/Board.syscfg.js</w:t>
       </w:r>
       <w:r>
         <w:rPr>
@@ -611,8 +828,24 @@
         <w:rPr>
           <w:rFonts w:hint="eastAsia"/>
         </w:rPr>
-        <w:t>${COM_TI_C2000WARE_INSTALL_DIR}/.metadata/sdk.json</w:t>
-      </w:r>
+        <w:t>${COM_TI_C2000WARE_INSTALL_</w:t>
+      </w:r>
+      <w:proofErr w:type="gramStart"/>
+      <w:r>
+        <w:rPr>
+          <w:rFonts w:hint="eastAsia"/>
+        </w:rPr>
+        <w:t>DIR}/.metadata/</w:t>
+      </w:r>
+      <w:proofErr w:type="spellStart"/>
+      <w:r>
+        <w:rPr>
+          <w:rFonts w:hint="eastAsia"/>
+        </w:rPr>
+        <w:t>sdk.json</w:t>
+      </w:r>
+      <w:proofErr w:type="spellEnd"/>
+      <w:proofErr w:type="gramEnd"/>
     </w:p>
     <w:p>
       <w:r>
@@ -774,7 +1007,29 @@
         <w:rPr>
           <w:rFonts w:hint="eastAsia"/>
         </w:rPr>
-        <w:t>${COM_TI_COM_GMP_PRO_SDK_INSTALL_DIR}/csp/c28x_syscfg</w:t>
+        <w:t>${COM_TI_COM_GMP_PRO_SDK_INSTALL_</w:t>
+      </w:r>
+      <w:proofErr w:type="gramStart"/>
+      <w:r>
+        <w:rPr>
+          <w:rFonts w:hint="eastAsia"/>
+        </w:rPr>
+        <w:t>DIR}/</w:t>
+      </w:r>
+      <w:proofErr w:type="spellStart"/>
+      <w:proofErr w:type="gramEnd"/>
+      <w:r>
+        <w:rPr>
+          <w:rFonts w:hint="eastAsia"/>
+        </w:rPr>
+        <w:t>csp</w:t>
+      </w:r>
+      <w:proofErr w:type="spellEnd"/>
+      <w:r>
+        <w:rPr>
+          <w:rFonts w:hint="eastAsia"/>
+        </w:rPr>
+        <w:t>/c28x_syscfg</w:t>
       </w:r>
     </w:p>
     <w:p>
@@ -787,7 +1042,21 @@
         <w:rPr>
           <w:rFonts w:hint="eastAsia"/>
         </w:rPr>
-        <w:t>${PROJECT_ROOT}/user</w:t>
+        <w:t>${PROJECT_</w:t>
+      </w:r>
+      <w:proofErr w:type="gramStart"/>
+      <w:r>
+        <w:rPr>
+          <w:rFonts w:hint="eastAsia"/>
+        </w:rPr>
+        <w:t>ROOT}/</w:t>
+      </w:r>
+      <w:proofErr w:type="gramEnd"/>
+      <w:r>
+        <w:rPr>
+          <w:rFonts w:hint="eastAsia"/>
+        </w:rPr>
+        <w:t>user</w:t>
       </w:r>
     </w:p>
     <w:p/>

</xml_diff>